<commit_message>
Rotation on multiple planes working properly
</commit_message>
<xml_diff>
--- a/Useful Info/Logbook.docx
+++ b/Useful Info/Logbook.docx
@@ -459,27 +459,11 @@
           <w:szCs w:val="21"/>
           <w:shd w:val="clear" w:color="auto" w:fill="F9F9F9"/>
         </w:rPr>
-        <w:t>ARSessionOrigin.Raycast() has been moved to ARRaycastManager.Raycast(), just use the ARRaycastManager as a new component on your AR Origin GameObject</w:t>
-      </w:r>
-      <w:r>
-        <w:rPr>
-          <w:rFonts w:ascii="Arial" w:hAnsi="Arial" w:cs="Arial"/>
-          <w:color w:val="030303"/>
-          <w:sz w:val="21"/>
-          <w:szCs w:val="21"/>
-          <w:shd w:val="clear" w:color="auto" w:fill="F9F9F9"/>
-        </w:rPr>
-        <w:t>. You need to add this yourself in Unity!</w:t>
+        <w:t>ARSessionOrigin.Raycast() has been moved to ARRaycastManager.Raycast(), just use the ARRaycastManager as a new component on your AR Origin GameObject. You need to add this yourself in Unity!</w:t>
       </w:r>
     </w:p>
     <w:p>
       <w:pPr>
-        <w:rPr>
-          <w:i/>
-          <w:iCs/>
-        </w:rPr>
-      </w:pPr>
-      <w:r>
         <w:rPr>
           <w:rFonts w:ascii="Arial" w:hAnsi="Arial" w:cs="Arial"/>
           <w:i/>
@@ -489,7 +473,69 @@
           <w:szCs w:val="21"/>
           <w:shd w:val="clear" w:color="auto" w:fill="F9F9F9"/>
         </w:rPr>
+      </w:pPr>
+      <w:r>
+        <w:rPr>
+          <w:rFonts w:ascii="Arial" w:hAnsi="Arial" w:cs="Arial"/>
+          <w:i/>
+          <w:iCs/>
+          <w:color w:val="030303"/>
+          <w:sz w:val="21"/>
+          <w:szCs w:val="21"/>
+          <w:shd w:val="clear" w:color="auto" w:fill="F9F9F9"/>
+        </w:rPr>
         <w:t>arOrigin.GetComponent&lt;ARRaycastManager&gt;().Raycast(screenCenter, hits, UnityEngine.XR.ARSubsystems.TrackableType.Planes);</w:t>
+      </w:r>
+    </w:p>
+    <w:p>
+      <w:pPr>
+        <w:rPr>
+          <w:rFonts w:ascii="Arial" w:hAnsi="Arial" w:cs="Arial"/>
+          <w:i/>
+          <w:iCs/>
+          <w:color w:val="030303"/>
+          <w:sz w:val="21"/>
+          <w:szCs w:val="21"/>
+          <w:shd w:val="clear" w:color="auto" w:fill="F9F9F9"/>
+        </w:rPr>
+      </w:pPr>
+    </w:p>
+    <w:p>
+      <w:r>
+        <w:rPr>
+          <w:rFonts w:ascii="Arial" w:hAnsi="Arial" w:cs="Arial"/>
+          <w:color w:val="030303"/>
+          <w:sz w:val="21"/>
+          <w:szCs w:val="21"/>
+          <w:shd w:val="clear" w:color="auto" w:fill="F9F9F9"/>
+        </w:rPr>
+        <w:t xml:space="preserve">For debugging follow this guide: </w:t>
+      </w:r>
+      <w:hyperlink r:id="rId6" w:history="1">
+        <w:r>
+          <w:rPr>
+            <w:rStyle w:val="Hyperlink"/>
+          </w:rPr>
+          <w:t>https://bertt.wordpress.com/2018/06/12/how-to-debug-your-unity3d-android-application-in-visual-studio/</w:t>
+        </w:r>
+      </w:hyperlink>
+      <w:r>
+        <w:t xml:space="preserve"> </w:t>
+      </w:r>
+    </w:p>
+    <w:p>
+      <w:r>
+        <w:t>If disappears in unity:</w:t>
+      </w:r>
+    </w:p>
+    <w:p>
+      <w:r>
+        <w:t>‘Adb connect &lt;IP&gt;’ in CMD</w:t>
+      </w:r>
+    </w:p>
+    <w:p>
+      <w:r>
+        <w:t>‘Build and Run’ in Unity</w:t>
       </w:r>
     </w:p>
     <w:sectPr>

</xml_diff>